<commit_message>
add new feature reqs
</commit_message>
<xml_diff>
--- a/Authority Editor documentation.docx
+++ b/Authority Editor documentation.docx
@@ -89,7 +89,7 @@
     </w:p>
     <w:sdt>
       <w:sdtPr>
-        <w:id w:val="1688819196"/>
+        <w:id w:val="-821992905"/>
         <w:docPartObj>
           <w:docPartGallery w:val="Table of Contents"/>
           <w:docPartUnique w:val="1"/>
@@ -1591,12 +1591,12 @@
           <wp:inline distB="114300" distT="114300" distL="114300" distR="114300">
             <wp:extent cx="933450" cy="685800"/>
             <wp:effectExtent b="0" l="0" r="0" t="0"/>
-            <wp:docPr descr="Local install of web version" id="1" name="image4.png"/>
+            <wp:docPr descr="Local install of web version" id="1" name="image7.png"/>
             <a:graphic>
               <a:graphicData uri="http://schemas.openxmlformats.org/drawingml/2006/picture">
                 <pic:pic>
                   <pic:nvPicPr>
-                    <pic:cNvPr descr="Local install of web version" id="0" name="image4.png"/>
+                    <pic:cNvPr descr="Local install of web version" id="0" name="image7.png"/>
                     <pic:cNvPicPr preferRelativeResize="0"/>
                   </pic:nvPicPr>
                   <pic:blipFill>
@@ -1806,89 +1806,6 @@
       <w:pPr>
         <w:numPr>
           <w:ilvl w:val="0"/>
-          <w:numId w:val="10"/>
-        </w:numPr>
-        <w:spacing w:after="0" w:afterAutospacing="0"/>
-        <w:ind w:left="720" w:hanging="360"/>
-        <w:rPr>
-          <w:u w:val="none"/>
-        </w:rPr>
-      </w:pPr>
-      <w:r>
-        <w:rPr>
-          <w:rtl w:val="0"/>
-        </w:rPr>
-        <w:t xml:space="preserve">go to the \frontend folder (`cd frontend`)</w:t>
-      </w:r>
-    </w:p>
-    <w:p>
-      <w:pPr>
-        <w:numPr>
-          <w:ilvl w:val="0"/>
-          <w:numId w:val="10"/>
-        </w:numPr>
-        <w:spacing w:after="0" w:afterAutospacing="0" w:before="0" w:beforeAutospacing="0"/>
-        <w:ind w:left="720" w:hanging="360"/>
-        <w:rPr>
-          <w:u w:val="none"/>
-        </w:rPr>
-      </w:pPr>
-      <w:r>
-        <w:rPr>
-          <w:rtl w:val="0"/>
-        </w:rPr>
-        <w:t xml:space="preserve">run `flutter pub get` (to install dependencies)</w:t>
-      </w:r>
-    </w:p>
-    <w:p>
-      <w:pPr>
-        <w:numPr>
-          <w:ilvl w:val="0"/>
-          <w:numId w:val="10"/>
-        </w:numPr>
-        <w:spacing w:before="0" w:beforeAutospacing="0"/>
-        <w:ind w:left="720" w:hanging="360"/>
-        <w:rPr>
-          <w:u w:val="none"/>
-        </w:rPr>
-      </w:pPr>
-      <w:r>
-        <w:rPr>
-          <w:rtl w:val="0"/>
-        </w:rPr>
-        <w:t xml:space="preserve">run `flutter build windows` (this creates a new executable in the build/windows/x64/runner/Release folder)</w:t>
-      </w:r>
-    </w:p>
-    <w:p>
-      <w:pPr>
-        <w:pStyle w:val="Heading3"/>
-        <w:ind w:left="0" w:firstLine="0"/>
-        <w:rPr/>
-      </w:pPr>
-      <w:bookmarkStart w:colFirst="0" w:colLast="0" w:name="_w6cni65xsxho" w:id="15"/>
-      <w:bookmarkEnd w:id="15"/>
-      <w:r>
-        <w:rPr>
-          <w:rtl w:val="0"/>
-        </w:rPr>
-        <w:t xml:space="preserve">Packaging for Windows</w:t>
-      </w:r>
-    </w:p>
-    <w:p>
-      <w:pPr>
-        <w:rPr/>
-      </w:pPr>
-      <w:r>
-        <w:rPr>
-          <w:rtl w:val="0"/>
-        </w:rPr>
-        <w:t xml:space="preserve">To build an MSIX installer for Windows:</w:t>
-      </w:r>
-    </w:p>
-    <w:p>
-      <w:pPr>
-        <w:numPr>
-          <w:ilvl w:val="0"/>
           <w:numId w:val="11"/>
         </w:numPr>
         <w:spacing w:after="0" w:afterAutospacing="0"/>
@@ -1901,7 +1818,7 @@
         <w:rPr>
           <w:rtl w:val="0"/>
         </w:rPr>
-        <w:t xml:space="preserve">first, test the steps above to ensure it can be compiled</w:t>
+        <w:t xml:space="preserve">go to the \frontend folder (`cd frontend`)</w:t>
       </w:r>
     </w:p>
     <w:p>
@@ -1920,7 +1837,7 @@
         <w:rPr>
           <w:rtl w:val="0"/>
         </w:rPr>
-        <w:t xml:space="preserve">go to the \frontend folder</w:t>
+        <w:t xml:space="preserve">run `flutter pub get` (to install dependencies)</w:t>
       </w:r>
     </w:p>
     <w:p>
@@ -1928,6 +1845,89 @@
         <w:numPr>
           <w:ilvl w:val="0"/>
           <w:numId w:val="11"/>
+        </w:numPr>
+        <w:spacing w:before="0" w:beforeAutospacing="0"/>
+        <w:ind w:left="720" w:hanging="360"/>
+        <w:rPr>
+          <w:u w:val="none"/>
+        </w:rPr>
+      </w:pPr>
+      <w:r>
+        <w:rPr>
+          <w:rtl w:val="0"/>
+        </w:rPr>
+        <w:t xml:space="preserve">run `flutter build windows` (this creates a new executable in the build/windows/x64/runner/Release folder)</w:t>
+      </w:r>
+    </w:p>
+    <w:p>
+      <w:pPr>
+        <w:pStyle w:val="Heading3"/>
+        <w:ind w:left="0" w:firstLine="0"/>
+        <w:rPr/>
+      </w:pPr>
+      <w:bookmarkStart w:colFirst="0" w:colLast="0" w:name="_w6cni65xsxho" w:id="15"/>
+      <w:bookmarkEnd w:id="15"/>
+      <w:r>
+        <w:rPr>
+          <w:rtl w:val="0"/>
+        </w:rPr>
+        <w:t xml:space="preserve">Packaging for Windows</w:t>
+      </w:r>
+    </w:p>
+    <w:p>
+      <w:pPr>
+        <w:rPr/>
+      </w:pPr>
+      <w:r>
+        <w:rPr>
+          <w:rtl w:val="0"/>
+        </w:rPr>
+        <w:t xml:space="preserve">To build an MSIX installer for Windows:</w:t>
+      </w:r>
+    </w:p>
+    <w:p>
+      <w:pPr>
+        <w:numPr>
+          <w:ilvl w:val="0"/>
+          <w:numId w:val="12"/>
+        </w:numPr>
+        <w:spacing w:after="0" w:afterAutospacing="0"/>
+        <w:ind w:left="720" w:hanging="360"/>
+        <w:rPr>
+          <w:u w:val="none"/>
+        </w:rPr>
+      </w:pPr>
+      <w:r>
+        <w:rPr>
+          <w:rtl w:val="0"/>
+        </w:rPr>
+        <w:t xml:space="preserve">first, test the steps above to ensure it can be compiled</w:t>
+      </w:r>
+    </w:p>
+    <w:p>
+      <w:pPr>
+        <w:numPr>
+          <w:ilvl w:val="0"/>
+          <w:numId w:val="12"/>
+        </w:numPr>
+        <w:spacing w:after="0" w:afterAutospacing="0" w:before="0" w:beforeAutospacing="0"/>
+        <w:ind w:left="720" w:hanging="360"/>
+        <w:rPr>
+          <w:u w:val="none"/>
+        </w:rPr>
+      </w:pPr>
+      <w:r>
+        <w:rPr>
+          <w:rtl w:val="0"/>
+        </w:rPr>
+        <w:t xml:space="preserve">go to the \frontend folder</w:t>
+      </w:r>
+    </w:p>
+    <w:p>
+      <w:pPr>
+        <w:numPr>
+          <w:ilvl w:val="0"/>
+          <w:numId w:val="12"/>
         </w:numPr>
         <w:spacing w:before="0" w:beforeAutospacing="0"/>
         <w:ind w:left="720" w:hanging="360"/>
@@ -2245,12 +2245,12 @@
           <wp:inline distB="114300" distT="114300" distL="114300" distR="114300">
             <wp:extent cx="2006918" cy="2313623"/>
             <wp:effectExtent b="0" l="0" r="0" t="0"/>
-            <wp:docPr id="6" name="image8.png"/>
+            <wp:docPr id="6" name="image12.png"/>
             <a:graphic>
               <a:graphicData uri="http://schemas.openxmlformats.org/drawingml/2006/picture">
                 <pic:pic>
                   <pic:nvPicPr>
-                    <pic:cNvPr id="0" name="image8.png"/>
+                    <pic:cNvPr id="0" name="image12.png"/>
                     <pic:cNvPicPr preferRelativeResize="0"/>
                   </pic:nvPicPr>
                   <pic:blipFill>
@@ -2365,12 +2365,12 @@
           <wp:inline distB="114300" distT="114300" distL="114300" distR="114300">
             <wp:extent cx="2568893" cy="2037139"/>
             <wp:effectExtent b="0" l="0" r="0" t="0"/>
-            <wp:docPr id="3" name="image12.png"/>
+            <wp:docPr id="3" name="image2.png"/>
             <a:graphic>
               <a:graphicData uri="http://schemas.openxmlformats.org/drawingml/2006/picture">
                 <pic:pic>
                   <pic:nvPicPr>
-                    <pic:cNvPr id="0" name="image12.png"/>
+                    <pic:cNvPr id="0" name="image2.png"/>
                     <pic:cNvPicPr preferRelativeResize="0"/>
                   </pic:nvPicPr>
                   <pic:blipFill>
@@ -2626,12 +2626,12 @@
           <wp:inline distB="114300" distT="114300" distL="114300" distR="114300">
             <wp:extent cx="5394960" cy="2603500"/>
             <wp:effectExtent b="0" l="0" r="0" t="0"/>
-            <wp:docPr id="14" name="image10.png"/>
+            <wp:docPr id="14" name="image13.png"/>
             <a:graphic>
               <a:graphicData uri="http://schemas.openxmlformats.org/drawingml/2006/picture">
                 <pic:pic>
                   <pic:nvPicPr>
-                    <pic:cNvPr id="0" name="image10.png"/>
+                    <pic:cNvPr id="0" name="image13.png"/>
                     <pic:cNvPicPr preferRelativeResize="0"/>
                   </pic:nvPicPr>
                   <pic:blipFill>
@@ -2693,12 +2693,12 @@
           <wp:inline distB="114300" distT="114300" distL="114300" distR="114300">
             <wp:extent cx="5394960" cy="825500"/>
             <wp:effectExtent b="0" l="0" r="0" t="0"/>
-            <wp:docPr id="9" name="image11.png"/>
+            <wp:docPr id="9" name="image5.png"/>
             <a:graphic>
               <a:graphicData uri="http://schemas.openxmlformats.org/drawingml/2006/picture">
                 <pic:pic>
                   <pic:nvPicPr>
-                    <pic:cNvPr id="0" name="image11.png"/>
+                    <pic:cNvPr id="0" name="image5.png"/>
                     <pic:cNvPicPr preferRelativeResize="0"/>
                   </pic:nvPicPr>
                   <pic:blipFill>
@@ -2749,12 +2749,12 @@
           <wp:inline distB="114300" distT="114300" distL="114300" distR="114300">
             <wp:extent cx="4321493" cy="1162154"/>
             <wp:effectExtent b="0" l="0" r="0" t="0"/>
-            <wp:docPr id="11" name="image13.png"/>
+            <wp:docPr id="11" name="image1.png"/>
             <a:graphic>
               <a:graphicData uri="http://schemas.openxmlformats.org/drawingml/2006/picture">
                 <pic:pic>
                   <pic:nvPicPr>
-                    <pic:cNvPr id="0" name="image13.png"/>
+                    <pic:cNvPr id="0" name="image1.png"/>
                     <pic:cNvPicPr preferRelativeResize="0"/>
                   </pic:nvPicPr>
                   <pic:blipFill>
@@ -2812,12 +2812,12 @@
           <wp:inline distB="114300" distT="114300" distL="114300" distR="114300">
             <wp:extent cx="5018700" cy="3116263"/>
             <wp:effectExtent b="0" l="0" r="0" t="0"/>
-            <wp:docPr id="7" name="image3.png"/>
+            <wp:docPr id="7" name="image8.png"/>
             <a:graphic>
               <a:graphicData uri="http://schemas.openxmlformats.org/drawingml/2006/picture">
                 <pic:pic>
                   <pic:nvPicPr>
-                    <pic:cNvPr id="0" name="image3.png"/>
+                    <pic:cNvPr id="0" name="image8.png"/>
                     <pic:cNvPicPr preferRelativeResize="0"/>
                   </pic:nvPicPr>
                   <pic:blipFill>
@@ -2874,12 +2874,12 @@
           <wp:inline distB="114300" distT="114300" distL="114300" distR="114300">
             <wp:extent cx="2799566" cy="1510500"/>
             <wp:effectExtent b="0" l="0" r="0" t="0"/>
-            <wp:docPr id="2" name="image5.png"/>
+            <wp:docPr id="2" name="image11.png"/>
             <a:graphic>
               <a:graphicData uri="http://schemas.openxmlformats.org/drawingml/2006/picture">
                 <pic:pic>
                   <pic:nvPicPr>
-                    <pic:cNvPr id="0" name="image5.png"/>
+                    <pic:cNvPr id="0" name="image11.png"/>
                     <pic:cNvPicPr preferRelativeResize="0"/>
                   </pic:nvPicPr>
                   <pic:blipFill>
@@ -2978,12 +2978,12 @@
           <wp:inline distB="114300" distT="114300" distL="114300" distR="114300">
             <wp:extent cx="5394960" cy="3213100"/>
             <wp:effectExtent b="0" l="0" r="0" t="0"/>
-            <wp:docPr id="13" name="image2.png"/>
+            <wp:docPr id="13" name="image10.png"/>
             <a:graphic>
               <a:graphicData uri="http://schemas.openxmlformats.org/drawingml/2006/picture">
                 <pic:pic>
                   <pic:nvPicPr>
-                    <pic:cNvPr id="0" name="image2.png"/>
+                    <pic:cNvPr id="0" name="image10.png"/>
                     <pic:cNvPicPr preferRelativeResize="0"/>
                   </pic:nvPicPr>
                   <pic:blipFill>
@@ -3038,12 +3038,12 @@
           <wp:inline distB="114300" distT="114300" distL="114300" distR="114300">
             <wp:extent cx="5394960" cy="5041900"/>
             <wp:effectExtent b="0" l="0" r="0" t="0"/>
-            <wp:docPr id="8" name="image1.png"/>
+            <wp:docPr id="8" name="image4.png"/>
             <a:graphic>
               <a:graphicData uri="http://schemas.openxmlformats.org/drawingml/2006/picture">
                 <pic:pic>
                   <pic:nvPicPr>
-                    <pic:cNvPr id="0" name="image1.png"/>
+                    <pic:cNvPr id="0" name="image4.png"/>
                     <pic:cNvPicPr preferRelativeResize="0"/>
                   </pic:nvPicPr>
                   <pic:blipFill>
@@ -3294,7 +3294,7 @@
       <w:pPr>
         <w:numPr>
           <w:ilvl w:val="0"/>
-          <w:numId w:val="9"/>
+          <w:numId w:val="10"/>
         </w:numPr>
         <w:spacing w:after="0" w:afterAutospacing="0"/>
         <w:ind w:left="720" w:hanging="360"/>
@@ -3313,7 +3313,7 @@
       <w:pPr>
         <w:numPr>
           <w:ilvl w:val="0"/>
-          <w:numId w:val="9"/>
+          <w:numId w:val="10"/>
         </w:numPr>
         <w:spacing w:after="0" w:afterAutospacing="0" w:before="0" w:beforeAutospacing="0"/>
         <w:ind w:left="720" w:hanging="360"/>
@@ -3332,7 +3332,7 @@
       <w:pPr>
         <w:numPr>
           <w:ilvl w:val="0"/>
-          <w:numId w:val="9"/>
+          <w:numId w:val="10"/>
         </w:numPr>
         <w:spacing w:after="0" w:afterAutospacing="0" w:before="0" w:beforeAutospacing="0"/>
         <w:ind w:left="720" w:hanging="360"/>
@@ -3351,7 +3351,7 @@
       <w:pPr>
         <w:numPr>
           <w:ilvl w:val="0"/>
-          <w:numId w:val="9"/>
+          <w:numId w:val="10"/>
         </w:numPr>
         <w:spacing w:before="0" w:beforeAutospacing="0"/>
         <w:ind w:left="720" w:hanging="360"/>
@@ -3381,12 +3381,12 @@
           <wp:inline distB="114300" distT="114300" distL="114300" distR="114300">
             <wp:extent cx="3397568" cy="3397567"/>
             <wp:effectExtent b="0" l="0" r="0" t="0"/>
-            <wp:docPr id="5" name="image7.png"/>
+            <wp:docPr id="5" name="image9.png"/>
             <a:graphic>
               <a:graphicData uri="http://schemas.openxmlformats.org/drawingml/2006/picture">
                 <pic:pic>
                   <pic:nvPicPr>
-                    <pic:cNvPr id="0" name="image7.png"/>
+                    <pic:cNvPr id="0" name="image9.png"/>
                     <pic:cNvPicPr preferRelativeResize="0"/>
                   </pic:nvPicPr>
                   <pic:blipFill>
@@ -3460,12 +3460,12 @@
           <wp:inline distB="114300" distT="114300" distL="114300" distR="114300">
             <wp:extent cx="5226368" cy="3758183"/>
             <wp:effectExtent b="0" l="0" r="0" t="0"/>
-            <wp:docPr id="12" name="image9.png"/>
+            <wp:docPr id="12" name="image3.png"/>
             <a:graphic>
               <a:graphicData uri="http://schemas.openxmlformats.org/drawingml/2006/picture">
                 <pic:pic>
                   <pic:nvPicPr>
-                    <pic:cNvPr id="0" name="image9.png"/>
+                    <pic:cNvPr id="0" name="image3.png"/>
                     <pic:cNvPicPr preferRelativeResize="0"/>
                   </pic:nvPicPr>
                   <pic:blipFill>
@@ -3510,7 +3510,7 @@
       <w:pPr>
         <w:numPr>
           <w:ilvl w:val="0"/>
-          <w:numId w:val="8"/>
+          <w:numId w:val="9"/>
         </w:numPr>
         <w:spacing w:after="0" w:afterAutospacing="0"/>
         <w:ind w:left="720" w:hanging="360"/>
@@ -3529,7 +3529,7 @@
       <w:pPr>
         <w:numPr>
           <w:ilvl w:val="0"/>
-          <w:numId w:val="8"/>
+          <w:numId w:val="9"/>
         </w:numPr>
         <w:spacing w:after="0" w:afterAutospacing="0" w:before="0" w:beforeAutospacing="0"/>
         <w:ind w:left="720" w:hanging="360"/>
@@ -3548,7 +3548,7 @@
       <w:pPr>
         <w:numPr>
           <w:ilvl w:val="0"/>
-          <w:numId w:val="8"/>
+          <w:numId w:val="9"/>
         </w:numPr>
         <w:spacing w:after="0" w:afterAutospacing="0" w:before="0" w:beforeAutospacing="0"/>
         <w:ind w:left="720" w:hanging="360"/>
@@ -3567,7 +3567,7 @@
       <w:pPr>
         <w:numPr>
           <w:ilvl w:val="0"/>
-          <w:numId w:val="8"/>
+          <w:numId w:val="9"/>
         </w:numPr>
         <w:spacing w:after="0" w:afterAutospacing="0" w:before="0" w:beforeAutospacing="0"/>
         <w:ind w:left="720" w:hanging="360"/>
@@ -3586,7 +3586,7 @@
       <w:pPr>
         <w:numPr>
           <w:ilvl w:val="0"/>
-          <w:numId w:val="8"/>
+          <w:numId w:val="9"/>
         </w:numPr>
         <w:spacing w:before="0" w:beforeAutospacing="0"/>
         <w:ind w:left="720" w:hanging="360"/>
@@ -5583,7 +5583,7 @@
               <w:pageBreakBefore w:val="0"/>
               <w:numPr>
                 <w:ilvl w:val="0"/>
-                <w:numId w:val="12"/>
+                <w:numId w:val="13"/>
               </w:numPr>
               <w:spacing w:after="0" w:before="0" w:line="240" w:lineRule="auto"/>
               <w:ind w:left="720" w:right="-161.99999999999932" w:hanging="360"/>
@@ -5609,7 +5609,7 @@
               <w:pageBreakBefore w:val="0"/>
               <w:numPr>
                 <w:ilvl w:val="0"/>
-                <w:numId w:val="12"/>
+                <w:numId w:val="13"/>
               </w:numPr>
               <w:spacing w:after="0" w:before="0" w:line="240" w:lineRule="auto"/>
               <w:ind w:left="720" w:right="-161.99999999999932" w:hanging="360"/>
@@ -5864,7 +5864,7 @@
               <w:pageBreakBefore w:val="0"/>
               <w:numPr>
                 <w:ilvl w:val="0"/>
-                <w:numId w:val="13"/>
+                <w:numId w:val="14"/>
               </w:numPr>
               <w:spacing w:after="0" w:before="0" w:line="240" w:lineRule="auto"/>
               <w:ind w:left="720" w:right="-161.99999999999932" w:hanging="360"/>
@@ -5890,7 +5890,7 @@
               <w:pageBreakBefore w:val="0"/>
               <w:numPr>
                 <w:ilvl w:val="0"/>
-                <w:numId w:val="13"/>
+                <w:numId w:val="14"/>
               </w:numPr>
               <w:spacing w:after="0" w:before="0" w:line="240" w:lineRule="auto"/>
               <w:ind w:left="720" w:right="-161.99999999999932" w:hanging="360"/>
@@ -6012,6 +6012,233 @@
                 <w:rtl w:val="0"/>
               </w:rPr>
               <w:t xml:space="preserve">Additional feature enhancements may include the following:</w:t>
+            </w:r>
+          </w:p>
+        </w:tc>
+      </w:tr>
+      <w:tr>
+        <w:trPr>
+          <w:cantSplit w:val="0"/>
+          <w:trHeight w:val="420" w:hRule="atLeast"/>
+          <w:tblHeader w:val="0"/>
+        </w:trPr>
+        <w:tc>
+          <w:tcPr>
+            <w:tcBorders>
+              <w:top w:color="ffffff" w:space="0" w:sz="6" w:val="single"/>
+              <w:left w:color="ffffff" w:space="0" w:sz="6" w:val="single"/>
+              <w:bottom w:color="ffffff" w:space="0" w:sz="6" w:val="single"/>
+              <w:right w:color="ffffff" w:space="0" w:sz="6" w:val="single"/>
+            </w:tcBorders>
+            <w:shd w:fill="e5e5e5" w:val="clear"/>
+            <w:tcMar>
+              <w:top w:w="120.0" w:type="dxa"/>
+              <w:left w:w="120.0" w:type="dxa"/>
+              <w:bottom w:w="120.0" w:type="dxa"/>
+              <w:right w:w="120.0" w:type="dxa"/>
+            </w:tcMar>
+            <w:vAlign w:val="top"/>
+          </w:tcPr>
+          <w:p>
+            <w:pPr>
+              <w:spacing w:before="0" w:line="240" w:lineRule="auto"/>
+              <w:ind w:left="71.33333333333312" w:right="-161.99999999999932" w:firstLine="0"/>
+              <w:rPr>
+                <w:color w:val="000000"/>
+                <w:sz w:val="18"/>
+                <w:szCs w:val="18"/>
+              </w:rPr>
+            </w:pPr>
+            <w:r>
+              <w:rPr>
+                <w:color w:val="000000"/>
+                <w:sz w:val="18"/>
+                <w:szCs w:val="18"/>
+                <w:rtl w:val="0"/>
+              </w:rPr>
+              <w:t xml:space="preserve">Autonumbering</w:t>
+            </w:r>
+          </w:p>
+        </w:tc>
+        <w:tc>
+          <w:tcPr>
+            <w:gridSpan w:val="3"/>
+            <w:tcBorders>
+              <w:top w:color="ffffff" w:space="0" w:sz="6" w:val="single"/>
+              <w:left w:color="ffffff" w:space="0" w:sz="6" w:val="single"/>
+              <w:bottom w:color="ffffff" w:space="0" w:sz="6" w:val="single"/>
+              <w:right w:color="ffffff" w:space="0" w:sz="6" w:val="single"/>
+            </w:tcBorders>
+            <w:shd w:fill="e5e5e5" w:val="clear"/>
+            <w:tcMar>
+              <w:top w:w="120.0" w:type="dxa"/>
+              <w:left w:w="120.0" w:type="dxa"/>
+              <w:bottom w:w="120.0" w:type="dxa"/>
+              <w:right w:w="120.0" w:type="dxa"/>
+            </w:tcMar>
+            <w:vAlign w:val="top"/>
+          </w:tcPr>
+          <w:p>
+            <w:pPr>
+              <w:keepNext w:val="0"/>
+              <w:keepLines w:val="0"/>
+              <w:pageBreakBefore w:val="0"/>
+              <w:widowControl w:val="1"/>
+              <w:pBdr>
+                <w:top w:color="auto" w:space="0" w:sz="0" w:val="none"/>
+                <w:left w:color="auto" w:space="0" w:sz="0" w:val="none"/>
+                <w:bottom w:color="auto" w:space="0" w:sz="0" w:val="none"/>
+                <w:right w:color="auto" w:space="0" w:sz="0" w:val="none"/>
+                <w:between w:color="auto" w:space="0" w:sz="0" w:val="none"/>
+              </w:pBdr>
+              <w:shd w:fill="auto" w:val="clear"/>
+              <w:spacing w:after="0" w:before="0" w:line="240" w:lineRule="auto"/>
+              <w:ind w:left="0" w:right="-161.99999999999932" w:firstLine="0"/>
+              <w:jc w:val="left"/>
+              <w:rPr>
+                <w:color w:val="000000"/>
+                <w:sz w:val="18"/>
+                <w:szCs w:val="18"/>
+              </w:rPr>
+            </w:pPr>
+            <w:r>
+              <w:rPr>
+                <w:color w:val="000000"/>
+                <w:sz w:val="18"/>
+                <w:szCs w:val="18"/>
+                <w:rtl w:val="0"/>
+              </w:rPr>
+              <w:t xml:space="preserve">When a new term or class is created, give it an automatically generated number that can be overridden if needed (like the auto application of “function” and “activity” term types).</w:t>
+            </w:r>
+          </w:p>
+        </w:tc>
+      </w:tr>
+      <w:tr>
+        <w:trPr>
+          <w:cantSplit w:val="0"/>
+          <w:trHeight w:val="420" w:hRule="atLeast"/>
+          <w:tblHeader w:val="0"/>
+        </w:trPr>
+        <w:tc>
+          <w:tcPr>
+            <w:tcBorders>
+              <w:top w:color="ffffff" w:space="0" w:sz="6" w:val="single"/>
+              <w:left w:color="ffffff" w:space="0" w:sz="6" w:val="single"/>
+              <w:bottom w:color="ffffff" w:space="0" w:sz="6" w:val="single"/>
+              <w:right w:color="ffffff" w:space="0" w:sz="6" w:val="single"/>
+            </w:tcBorders>
+            <w:shd w:fill="e5e5e5" w:val="clear"/>
+            <w:tcMar>
+              <w:top w:w="120.0" w:type="dxa"/>
+              <w:left w:w="120.0" w:type="dxa"/>
+              <w:bottom w:w="120.0" w:type="dxa"/>
+              <w:right w:w="120.0" w:type="dxa"/>
+            </w:tcMar>
+            <w:vAlign w:val="top"/>
+          </w:tcPr>
+          <w:p>
+            <w:pPr>
+              <w:spacing w:before="0" w:line="240" w:lineRule="auto"/>
+              <w:ind w:left="71.33333333333312" w:right="-161.99999999999932" w:firstLine="0"/>
+              <w:rPr>
+                <w:color w:val="000000"/>
+                <w:sz w:val="18"/>
+                <w:szCs w:val="18"/>
+              </w:rPr>
+            </w:pPr>
+            <w:r>
+              <w:rPr>
+                <w:color w:val="000000"/>
+                <w:sz w:val="18"/>
+                <w:szCs w:val="18"/>
+                <w:rtl w:val="0"/>
+              </w:rPr>
+              <w:t xml:space="preserve">Expand/collapse tree</w:t>
+            </w:r>
+          </w:p>
+        </w:tc>
+        <w:tc>
+          <w:tcPr>
+            <w:gridSpan w:val="3"/>
+            <w:tcBorders>
+              <w:top w:color="ffffff" w:space="0" w:sz="6" w:val="single"/>
+              <w:left w:color="ffffff" w:space="0" w:sz="6" w:val="single"/>
+              <w:bottom w:color="ffffff" w:space="0" w:sz="6" w:val="single"/>
+              <w:right w:color="ffffff" w:space="0" w:sz="6" w:val="single"/>
+            </w:tcBorders>
+            <w:shd w:fill="e5e5e5" w:val="clear"/>
+            <w:tcMar>
+              <w:top w:w="120.0" w:type="dxa"/>
+              <w:left w:w="120.0" w:type="dxa"/>
+              <w:bottom w:w="120.0" w:type="dxa"/>
+              <w:right w:w="120.0" w:type="dxa"/>
+            </w:tcMar>
+            <w:vAlign w:val="top"/>
+          </w:tcPr>
+          <w:p>
+            <w:pPr>
+              <w:keepNext w:val="0"/>
+              <w:keepLines w:val="0"/>
+              <w:pageBreakBefore w:val="0"/>
+              <w:widowControl w:val="1"/>
+              <w:pBdr>
+                <w:top w:color="auto" w:space="0" w:sz="0" w:val="none"/>
+                <w:left w:color="auto" w:space="0" w:sz="0" w:val="none"/>
+                <w:bottom w:color="auto" w:space="0" w:sz="0" w:val="none"/>
+                <w:right w:color="auto" w:space="0" w:sz="0" w:val="none"/>
+                <w:between w:color="auto" w:space="0" w:sz="0" w:val="none"/>
+              </w:pBdr>
+              <w:shd w:fill="auto" w:val="clear"/>
+              <w:spacing w:after="0" w:before="0" w:line="240" w:lineRule="auto"/>
+              <w:ind w:left="0" w:right="-161.99999999999932" w:firstLine="0"/>
+              <w:jc w:val="left"/>
+              <w:rPr>
+                <w:color w:val="000000"/>
+                <w:sz w:val="18"/>
+                <w:szCs w:val="18"/>
+              </w:rPr>
+            </w:pPr>
+            <w:r>
+              <w:rPr>
+                <w:color w:val="000000"/>
+                <w:sz w:val="18"/>
+                <w:szCs w:val="18"/>
+                <w:rtl w:val="0"/>
+              </w:rPr>
+              <w:t xml:space="preserve">Options in the View menu to expand and collapse the tree.</w:t>
+            </w:r>
+          </w:p>
+          <w:p>
+            <w:pPr>
+              <w:keepNext w:val="0"/>
+              <w:keepLines w:val="0"/>
+              <w:pageBreakBefore w:val="0"/>
+              <w:widowControl w:val="1"/>
+              <w:pBdr>
+                <w:top w:color="auto" w:space="0" w:sz="0" w:val="none"/>
+                <w:left w:color="auto" w:space="0" w:sz="0" w:val="none"/>
+                <w:bottom w:color="auto" w:space="0" w:sz="0" w:val="none"/>
+                <w:right w:color="auto" w:space="0" w:sz="0" w:val="none"/>
+                <w:between w:color="auto" w:space="0" w:sz="0" w:val="none"/>
+              </w:pBdr>
+              <w:shd w:fill="auto" w:val="clear"/>
+              <w:spacing w:after="0" w:before="0" w:line="240" w:lineRule="auto"/>
+              <w:ind w:left="0" w:right="-161.99999999999932" w:firstLine="0"/>
+              <w:jc w:val="left"/>
+              <w:rPr>
+                <w:color w:val="000000"/>
+                <w:sz w:val="18"/>
+                <w:szCs w:val="18"/>
+              </w:rPr>
+            </w:pPr>
+            <w:r>
+              <w:rPr>
+                <w:color w:val="000000"/>
+                <w:sz w:val="18"/>
+                <w:szCs w:val="18"/>
+                <w:rtl w:val="0"/>
+              </w:rPr>
+              <w:t xml:space="preserve">These options could also be included in context menu for terms at the top level of the tree (so you could expand/collapse whole functions).</w:t>
             </w:r>
           </w:p>
         </w:tc>
@@ -6155,6 +6382,136 @@
                 <w:szCs w:val="18"/>
                 <w:rtl w:val="0"/>
               </w:rPr>
+              <w:t xml:space="preserve">Find and Replace</w:t>
+            </w:r>
+          </w:p>
+        </w:tc>
+        <w:tc>
+          <w:tcPr>
+            <w:gridSpan w:val="3"/>
+            <w:tcBorders>
+              <w:top w:color="ffffff" w:space="0" w:sz="6" w:val="single"/>
+              <w:left w:color="ffffff" w:space="0" w:sz="6" w:val="single"/>
+              <w:bottom w:color="ffffff" w:space="0" w:sz="6" w:val="single"/>
+              <w:right w:color="ffffff" w:space="0" w:sz="6" w:val="single"/>
+            </w:tcBorders>
+            <w:shd w:fill="e5e5e5" w:val="clear"/>
+            <w:tcMar>
+              <w:top w:w="120.0" w:type="dxa"/>
+              <w:left w:w="120.0" w:type="dxa"/>
+              <w:bottom w:w="120.0" w:type="dxa"/>
+              <w:right w:w="120.0" w:type="dxa"/>
+            </w:tcMar>
+            <w:vAlign w:val="top"/>
+          </w:tcPr>
+          <w:p>
+            <w:pPr>
+              <w:keepNext w:val="0"/>
+              <w:keepLines w:val="0"/>
+              <w:pageBreakBefore w:val="0"/>
+              <w:widowControl w:val="1"/>
+              <w:pBdr>
+                <w:top w:color="auto" w:space="0" w:sz="0" w:val="none"/>
+                <w:left w:color="auto" w:space="0" w:sz="0" w:val="none"/>
+                <w:bottom w:color="auto" w:space="0" w:sz="0" w:val="none"/>
+                <w:right w:color="auto" w:space="0" w:sz="0" w:val="none"/>
+                <w:between w:color="auto" w:space="0" w:sz="0" w:val="none"/>
+              </w:pBdr>
+              <w:shd w:fill="auto" w:val="clear"/>
+              <w:spacing w:after="0" w:before="0" w:line="240" w:lineRule="auto"/>
+              <w:ind w:left="0" w:right="-161.99999999999932" w:firstLine="0"/>
+              <w:jc w:val="left"/>
+              <w:rPr>
+                <w:color w:val="000000"/>
+                <w:sz w:val="18"/>
+                <w:szCs w:val="18"/>
+              </w:rPr>
+            </w:pPr>
+            <w:r>
+              <w:rPr>
+                <w:color w:val="000000"/>
+                <w:sz w:val="18"/>
+                <w:szCs w:val="18"/>
+                <w:rtl w:val="0"/>
+              </w:rPr>
+              <w:t xml:space="preserve">Find and replace to do bulk edits across text fields. Could include an option to select the fields to run the find/replace over (e.g. to change retention periods, to change titles, to update linked to elements etc.).</w:t>
+            </w:r>
+          </w:p>
+          <w:p>
+            <w:pPr>
+              <w:keepNext w:val="0"/>
+              <w:keepLines w:val="0"/>
+              <w:pageBreakBefore w:val="0"/>
+              <w:widowControl w:val="1"/>
+              <w:pBdr>
+                <w:top w:color="auto" w:space="0" w:sz="0" w:val="none"/>
+                <w:left w:color="auto" w:space="0" w:sz="0" w:val="none"/>
+                <w:bottom w:color="auto" w:space="0" w:sz="0" w:val="none"/>
+                <w:right w:color="auto" w:space="0" w:sz="0" w:val="none"/>
+                <w:between w:color="auto" w:space="0" w:sz="0" w:val="none"/>
+              </w:pBdr>
+              <w:shd w:fill="auto" w:val="clear"/>
+              <w:spacing w:after="0" w:before="0" w:line="240" w:lineRule="auto"/>
+              <w:ind w:left="0" w:right="-161.99999999999932" w:firstLine="0"/>
+              <w:jc w:val="left"/>
+              <w:rPr>
+                <w:color w:val="000000"/>
+                <w:sz w:val="18"/>
+                <w:szCs w:val="18"/>
+              </w:rPr>
+            </w:pPr>
+            <w:r>
+              <w:rPr>
+                <w:color w:val="000000"/>
+                <w:sz w:val="18"/>
+                <w:szCs w:val="18"/>
+                <w:rtl w:val="0"/>
+              </w:rPr>
+              <w:t xml:space="preserve">A find and replace feature could combine with filters e.g. to filter for particular content, then do targeted find and replace operations on that subset of an authority.</w:t>
+            </w:r>
+          </w:p>
+        </w:tc>
+      </w:tr>
+      <w:tr>
+        <w:trPr>
+          <w:cantSplit w:val="0"/>
+          <w:trHeight w:val="420" w:hRule="atLeast"/>
+          <w:tblHeader w:val="0"/>
+        </w:trPr>
+        <w:tc>
+          <w:tcPr>
+            <w:tcBorders>
+              <w:top w:color="ffffff" w:space="0" w:sz="6" w:val="single"/>
+              <w:left w:color="ffffff" w:space="0" w:sz="6" w:val="single"/>
+              <w:bottom w:color="ffffff" w:space="0" w:sz="6" w:val="single"/>
+              <w:right w:color="ffffff" w:space="0" w:sz="6" w:val="single"/>
+            </w:tcBorders>
+            <w:shd w:fill="e5e5e5" w:val="clear"/>
+            <w:tcMar>
+              <w:top w:w="120.0" w:type="dxa"/>
+              <w:left w:w="120.0" w:type="dxa"/>
+              <w:bottom w:w="120.0" w:type="dxa"/>
+              <w:right w:w="120.0" w:type="dxa"/>
+            </w:tcMar>
+            <w:vAlign w:val="top"/>
+          </w:tcPr>
+          <w:p>
+            <w:pPr>
+              <w:spacing w:before="0" w:line="240" w:lineRule="auto"/>
+              <w:ind w:left="71.33333333333312" w:right="-161.99999999999932" w:firstLine="0"/>
+              <w:rPr>
+                <w:color w:val="000000"/>
+                <w:sz w:val="18"/>
+                <w:szCs w:val="18"/>
+              </w:rPr>
+            </w:pPr>
+            <w:r>
+              <w:rPr>
+                <w:color w:val="000000"/>
+                <w:sz w:val="18"/>
+                <w:szCs w:val="18"/>
+                <w:rtl w:val="0"/>
+              </w:rPr>
               <w:t xml:space="preserve">Search filters</w:t>
             </w:r>
           </w:p>
@@ -6207,12 +6564,256 @@
                 <w:szCs w:val="18"/>
                 <w:rtl w:val="0"/>
               </w:rPr>
-              <w:t xml:space="preserve">As the new Apply filter functionality gets used it may turn out there are other ways that users want to find terms or classes (e.g. by searching for text that doesn’t contain a keyword etc.). This new feature is flexible and new types of search statements can be added if needed.</w:t>
+              <w:t xml:space="preserve">As the new Apply filter functionality gets used it may turn out there are other ways that users want to find terms or classes. This new feature is flexible and new types of search statements can be added if needed.</w:t>
+            </w:r>
+          </w:p>
+          <w:p>
+            <w:pPr>
+              <w:keepNext w:val="0"/>
+              <w:keepLines w:val="0"/>
+              <w:pageBreakBefore w:val="0"/>
+              <w:widowControl w:val="1"/>
+              <w:pBdr>
+                <w:top w:color="auto" w:space="0" w:sz="0" w:val="none"/>
+                <w:left w:color="auto" w:space="0" w:sz="0" w:val="none"/>
+                <w:bottom w:color="auto" w:space="0" w:sz="0" w:val="none"/>
+                <w:right w:color="auto" w:space="0" w:sz="0" w:val="none"/>
+                <w:between w:color="auto" w:space="0" w:sz="0" w:val="none"/>
+              </w:pBdr>
+              <w:shd w:fill="auto" w:val="clear"/>
+              <w:spacing w:after="0" w:before="0" w:line="240" w:lineRule="auto"/>
+              <w:ind w:left="0" w:right="-161.99999999999932" w:firstLine="0"/>
+              <w:jc w:val="left"/>
+              <w:rPr>
+                <w:color w:val="000000"/>
+                <w:sz w:val="18"/>
+                <w:szCs w:val="18"/>
+              </w:rPr>
+            </w:pPr>
+            <w:r>
+              <w:rPr>
+                <w:color w:val="000000"/>
+                <w:sz w:val="18"/>
+                <w:szCs w:val="18"/>
+                <w:rtl w:val="0"/>
+              </w:rPr>
+              <w:t xml:space="preserve">Some potential enhancements:</w:t>
+            </w:r>
+          </w:p>
+          <w:p>
+            <w:pPr>
+              <w:keepNext w:val="0"/>
+              <w:keepLines w:val="0"/>
+              <w:pageBreakBefore w:val="0"/>
+              <w:widowControl w:val="1"/>
+              <w:numPr>
+                <w:ilvl w:val="0"/>
+                <w:numId w:val="8"/>
+              </w:numPr>
+              <w:pBdr>
+                <w:top w:color="auto" w:space="0" w:sz="0" w:val="none"/>
+                <w:left w:color="auto" w:space="0" w:sz="0" w:val="none"/>
+                <w:bottom w:color="auto" w:space="0" w:sz="0" w:val="none"/>
+                <w:right w:color="auto" w:space="0" w:sz="0" w:val="none"/>
+                <w:between w:color="auto" w:space="0" w:sz="0" w:val="none"/>
+              </w:pBdr>
+              <w:shd w:fill="auto" w:val="clear"/>
+              <w:spacing w:after="0" w:before="0" w:line="240" w:lineRule="auto"/>
+              <w:ind w:left="720" w:right="-161.99999999999932" w:hanging="360"/>
+              <w:jc w:val="left"/>
+              <w:rPr>
+                <w:color w:val="000000"/>
+                <w:sz w:val="18"/>
+                <w:szCs w:val="18"/>
+                <w:u w:val="none"/>
+              </w:rPr>
+            </w:pPr>
+            <w:r>
+              <w:rPr>
+                <w:color w:val="000000"/>
+                <w:sz w:val="18"/>
+                <w:szCs w:val="18"/>
+                <w:rtl w:val="0"/>
+              </w:rPr>
+              <w:t xml:space="preserve">Results that don’t contain particular text</w:t>
+            </w:r>
+          </w:p>
+          <w:p>
+            <w:pPr>
+              <w:keepNext w:val="0"/>
+              <w:keepLines w:val="0"/>
+              <w:pageBreakBefore w:val="0"/>
+              <w:widowControl w:val="1"/>
+              <w:numPr>
+                <w:ilvl w:val="0"/>
+                <w:numId w:val="8"/>
+              </w:numPr>
+              <w:pBdr>
+                <w:top w:color="auto" w:space="0" w:sz="0" w:val="none"/>
+                <w:left w:color="auto" w:space="0" w:sz="0" w:val="none"/>
+                <w:bottom w:color="auto" w:space="0" w:sz="0" w:val="none"/>
+                <w:right w:color="auto" w:space="0" w:sz="0" w:val="none"/>
+                <w:between w:color="auto" w:space="0" w:sz="0" w:val="none"/>
+              </w:pBdr>
+              <w:shd w:fill="auto" w:val="clear"/>
+              <w:spacing w:after="0" w:before="0" w:line="240" w:lineRule="auto"/>
+              <w:ind w:left="720" w:right="-161.99999999999932" w:hanging="360"/>
+              <w:jc w:val="left"/>
+              <w:rPr>
+                <w:color w:val="000000"/>
+                <w:sz w:val="18"/>
+                <w:szCs w:val="18"/>
+                <w:u w:val="none"/>
+              </w:rPr>
+            </w:pPr>
+            <w:r>
+              <w:rPr>
+                <w:color w:val="000000"/>
+                <w:sz w:val="18"/>
+                <w:szCs w:val="18"/>
+                <w:rtl w:val="0"/>
+              </w:rPr>
+              <w:t xml:space="preserve">Results with text that starts with a phrase</w:t>
+            </w:r>
+          </w:p>
+          <w:p>
+            <w:pPr>
+              <w:keepNext w:val="0"/>
+              <w:keepLines w:val="0"/>
+              <w:pageBreakBefore w:val="0"/>
+              <w:widowControl w:val="1"/>
+              <w:numPr>
+                <w:ilvl w:val="0"/>
+                <w:numId w:val="8"/>
+              </w:numPr>
+              <w:pBdr>
+                <w:top w:color="auto" w:space="0" w:sz="0" w:val="none"/>
+                <w:left w:color="auto" w:space="0" w:sz="0" w:val="none"/>
+                <w:bottom w:color="auto" w:space="0" w:sz="0" w:val="none"/>
+                <w:right w:color="auto" w:space="0" w:sz="0" w:val="none"/>
+                <w:between w:color="auto" w:space="0" w:sz="0" w:val="none"/>
+              </w:pBdr>
+              <w:shd w:fill="auto" w:val="clear"/>
+              <w:spacing w:after="0" w:before="0" w:line="240" w:lineRule="auto"/>
+              <w:ind w:left="720" w:right="-161.99999999999932" w:hanging="360"/>
+              <w:jc w:val="left"/>
+              <w:rPr>
+                <w:color w:val="000000"/>
+                <w:sz w:val="18"/>
+                <w:szCs w:val="18"/>
+                <w:u w:val="none"/>
+              </w:rPr>
+            </w:pPr>
+            <w:r>
+              <w:rPr>
+                <w:color w:val="000000"/>
+                <w:sz w:val="18"/>
+                <w:szCs w:val="18"/>
+                <w:rtl w:val="0"/>
+              </w:rPr>
+              <w:t xml:space="preserve">Text searches on LinkedTo elements</w:t>
             </w:r>
             <w:r>
               <w:rPr>
                 <w:rtl w:val="0"/>
               </w:rPr>
+            </w:r>
+          </w:p>
+        </w:tc>
+      </w:tr>
+      <w:tr>
+        <w:trPr>
+          <w:cantSplit w:val="0"/>
+          <w:trHeight w:val="420" w:hRule="atLeast"/>
+          <w:tblHeader w:val="0"/>
+        </w:trPr>
+        <w:tc>
+          <w:tcPr>
+            <w:tcBorders>
+              <w:top w:color="ffffff" w:space="0" w:sz="6" w:val="single"/>
+              <w:left w:color="ffffff" w:space="0" w:sz="6" w:val="single"/>
+              <w:bottom w:color="ffffff" w:space="0" w:sz="6" w:val="single"/>
+              <w:right w:color="ffffff" w:space="0" w:sz="6" w:val="single"/>
+            </w:tcBorders>
+            <w:shd w:fill="e5e5e5" w:val="clear"/>
+            <w:tcMar>
+              <w:top w:w="120.0" w:type="dxa"/>
+              <w:left w:w="120.0" w:type="dxa"/>
+              <w:bottom w:w="120.0" w:type="dxa"/>
+              <w:right w:w="120.0" w:type="dxa"/>
+            </w:tcMar>
+            <w:vAlign w:val="top"/>
+          </w:tcPr>
+          <w:p>
+            <w:pPr>
+              <w:spacing w:before="0" w:line="240" w:lineRule="auto"/>
+              <w:ind w:left="71.33333333333312" w:right="-161.99999999999932" w:firstLine="0"/>
+              <w:rPr>
+                <w:color w:val="000000"/>
+                <w:sz w:val="18"/>
+                <w:szCs w:val="18"/>
+              </w:rPr>
+            </w:pPr>
+            <w:r>
+              <w:rPr>
+                <w:color w:val="000000"/>
+                <w:sz w:val="18"/>
+                <w:szCs w:val="18"/>
+                <w:rtl w:val="0"/>
+              </w:rPr>
+              <w:t xml:space="preserve">Diff feature</w:t>
+            </w:r>
+          </w:p>
+        </w:tc>
+        <w:tc>
+          <w:tcPr>
+            <w:gridSpan w:val="3"/>
+            <w:tcBorders>
+              <w:top w:color="ffffff" w:space="0" w:sz="6" w:val="single"/>
+              <w:left w:color="ffffff" w:space="0" w:sz="6" w:val="single"/>
+              <w:bottom w:color="ffffff" w:space="0" w:sz="6" w:val="single"/>
+              <w:right w:color="ffffff" w:space="0" w:sz="6" w:val="single"/>
+            </w:tcBorders>
+            <w:shd w:fill="e5e5e5" w:val="clear"/>
+            <w:tcMar>
+              <w:top w:w="120.0" w:type="dxa"/>
+              <w:left w:w="120.0" w:type="dxa"/>
+              <w:bottom w:w="120.0" w:type="dxa"/>
+              <w:right w:w="120.0" w:type="dxa"/>
+            </w:tcMar>
+            <w:vAlign w:val="top"/>
+          </w:tcPr>
+          <w:p>
+            <w:pPr>
+              <w:keepNext w:val="0"/>
+              <w:keepLines w:val="0"/>
+              <w:pageBreakBefore w:val="0"/>
+              <w:widowControl w:val="1"/>
+              <w:pBdr>
+                <w:top w:color="auto" w:space="0" w:sz="0" w:val="none"/>
+                <w:left w:color="auto" w:space="0" w:sz="0" w:val="none"/>
+                <w:bottom w:color="auto" w:space="0" w:sz="0" w:val="none"/>
+                <w:right w:color="auto" w:space="0" w:sz="0" w:val="none"/>
+                <w:between w:color="auto" w:space="0" w:sz="0" w:val="none"/>
+              </w:pBdr>
+              <w:shd w:fill="auto" w:val="clear"/>
+              <w:spacing w:after="0" w:before="0" w:line="240" w:lineRule="auto"/>
+              <w:ind w:left="0" w:right="-161.99999999999932" w:firstLine="0"/>
+              <w:jc w:val="left"/>
+              <w:rPr>
+                <w:color w:val="000000"/>
+                <w:sz w:val="18"/>
+                <w:szCs w:val="18"/>
+              </w:rPr>
+            </w:pPr>
+            <w:r>
+              <w:rPr>
+                <w:color w:val="000000"/>
+                <w:sz w:val="18"/>
+                <w:szCs w:val="18"/>
+                <w:rtl w:val="0"/>
+              </w:rPr>
+              <w:t xml:space="preserve">A diff feature would enable side by side comparison of two tabs. E.g. to view how text has changed between two versions of the same authority.</w:t>
             </w:r>
           </w:p>
         </w:tc>
@@ -6354,6 +6955,103 @@
                 <w:szCs w:val="18"/>
                 <w:rtl w:val="0"/>
               </w:rPr>
+              <w:t xml:space="preserve">Autosave</w:t>
+            </w:r>
+          </w:p>
+        </w:tc>
+        <w:tc>
+          <w:tcPr>
+            <w:gridSpan w:val="3"/>
+            <w:tcBorders>
+              <w:top w:color="ffffff" w:space="0" w:sz="6" w:val="single"/>
+              <w:left w:color="ffffff" w:space="0" w:sz="6" w:val="single"/>
+              <w:bottom w:color="ffffff" w:space="0" w:sz="6" w:val="single"/>
+              <w:right w:color="ffffff" w:space="0" w:sz="6" w:val="single"/>
+            </w:tcBorders>
+            <w:shd w:fill="e5e5e5" w:val="clear"/>
+            <w:tcMar>
+              <w:top w:w="120.0" w:type="dxa"/>
+              <w:left w:w="120.0" w:type="dxa"/>
+              <w:bottom w:w="120.0" w:type="dxa"/>
+              <w:right w:w="120.0" w:type="dxa"/>
+            </w:tcMar>
+            <w:vAlign w:val="top"/>
+          </w:tcPr>
+          <w:p>
+            <w:pPr>
+              <w:keepNext w:val="0"/>
+              <w:keepLines w:val="0"/>
+              <w:pageBreakBefore w:val="0"/>
+              <w:widowControl w:val="1"/>
+              <w:pBdr>
+                <w:top w:color="auto" w:space="0" w:sz="0" w:val="none"/>
+                <w:left w:color="auto" w:space="0" w:sz="0" w:val="none"/>
+                <w:bottom w:color="auto" w:space="0" w:sz="0" w:val="none"/>
+                <w:right w:color="auto" w:space="0" w:sz="0" w:val="none"/>
+                <w:between w:color="auto" w:space="0" w:sz="0" w:val="none"/>
+              </w:pBdr>
+              <w:shd w:fill="auto" w:val="clear"/>
+              <w:spacing w:after="0" w:before="0" w:line="240" w:lineRule="auto"/>
+              <w:ind w:left="0" w:right="-161.99999999999932" w:firstLine="0"/>
+              <w:jc w:val="left"/>
+              <w:rPr>
+                <w:color w:val="000000"/>
+                <w:sz w:val="18"/>
+                <w:szCs w:val="18"/>
+              </w:rPr>
+            </w:pPr>
+            <w:r>
+              <w:rPr>
+                <w:color w:val="000000"/>
+                <w:sz w:val="18"/>
+                <w:szCs w:val="18"/>
+                <w:rtl w:val="0"/>
+              </w:rPr>
+              <w:t xml:space="preserve">Periodically save changes to a file. This feature could save changes directly to the file being accessed or to a temporary file (so you could recover unsaved content after a crash without automatically overwriting the file).</w:t>
+            </w:r>
+          </w:p>
+        </w:tc>
+      </w:tr>
+      <w:tr>
+        <w:trPr>
+          <w:cantSplit w:val="0"/>
+          <w:trHeight w:val="420" w:hRule="atLeast"/>
+          <w:tblHeader w:val="0"/>
+        </w:trPr>
+        <w:tc>
+          <w:tcPr>
+            <w:tcBorders>
+              <w:top w:color="ffffff" w:space="0" w:sz="6" w:val="single"/>
+              <w:left w:color="ffffff" w:space="0" w:sz="6" w:val="single"/>
+              <w:bottom w:color="ffffff" w:space="0" w:sz="6" w:val="single"/>
+              <w:right w:color="ffffff" w:space="0" w:sz="6" w:val="single"/>
+            </w:tcBorders>
+            <w:shd w:fill="e5e5e5" w:val="clear"/>
+            <w:tcMar>
+              <w:top w:w="120.0" w:type="dxa"/>
+              <w:left w:w="120.0" w:type="dxa"/>
+              <w:bottom w:w="120.0" w:type="dxa"/>
+              <w:right w:w="120.0" w:type="dxa"/>
+            </w:tcMar>
+            <w:vAlign w:val="top"/>
+          </w:tcPr>
+          <w:p>
+            <w:pPr>
+              <w:spacing w:before="0" w:line="240" w:lineRule="auto"/>
+              <w:ind w:left="71.33333333333312" w:right="-161.99999999999932" w:firstLine="0"/>
+              <w:rPr>
+                <w:color w:val="000000"/>
+                <w:sz w:val="18"/>
+                <w:szCs w:val="18"/>
+              </w:rPr>
+            </w:pPr>
+            <w:r>
+              <w:rPr>
+                <w:color w:val="000000"/>
+                <w:sz w:val="18"/>
+                <w:szCs w:val="18"/>
+                <w:rtl w:val="0"/>
+              </w:rPr>
               <w:t xml:space="preserve">Warn on unsaved changes</w:t>
             </w:r>
           </w:p>
@@ -6601,6 +7299,103 @@
                 <w:rtl w:val="0"/>
               </w:rPr>
               <w:t xml:space="preserve">The Review view is currently read only. To make any changes, users need to double-click on entries to return to the Edit view. Some options to make updates within the Review view could be added (e.g. right-click to add Comments).</w:t>
+            </w:r>
+          </w:p>
+        </w:tc>
+      </w:tr>
+      <w:tr>
+        <w:trPr>
+          <w:cantSplit w:val="0"/>
+          <w:trHeight w:val="420" w:hRule="atLeast"/>
+          <w:tblHeader w:val="0"/>
+        </w:trPr>
+        <w:tc>
+          <w:tcPr>
+            <w:tcBorders>
+              <w:top w:color="ffffff" w:space="0" w:sz="6" w:val="single"/>
+              <w:left w:color="ffffff" w:space="0" w:sz="6" w:val="single"/>
+              <w:bottom w:color="ffffff" w:space="0" w:sz="6" w:val="single"/>
+              <w:right w:color="ffffff" w:space="0" w:sz="6" w:val="single"/>
+            </w:tcBorders>
+            <w:shd w:fill="e5e5e5" w:val="clear"/>
+            <w:tcMar>
+              <w:top w:w="120.0" w:type="dxa"/>
+              <w:left w:w="120.0" w:type="dxa"/>
+              <w:bottom w:w="120.0" w:type="dxa"/>
+              <w:right w:w="120.0" w:type="dxa"/>
+            </w:tcMar>
+            <w:vAlign w:val="top"/>
+          </w:tcPr>
+          <w:p>
+            <w:pPr>
+              <w:spacing w:before="0" w:line="240" w:lineRule="auto"/>
+              <w:ind w:left="71.33333333333312" w:right="-161.99999999999932" w:firstLine="0"/>
+              <w:rPr>
+                <w:color w:val="000000"/>
+                <w:sz w:val="18"/>
+                <w:szCs w:val="18"/>
+              </w:rPr>
+            </w:pPr>
+            <w:r>
+              <w:rPr>
+                <w:color w:val="000000"/>
+                <w:sz w:val="18"/>
+                <w:szCs w:val="18"/>
+                <w:rtl w:val="0"/>
+              </w:rPr>
+              <w:t xml:space="preserve">Appraisal report</w:t>
+            </w:r>
+          </w:p>
+        </w:tc>
+        <w:tc>
+          <w:tcPr>
+            <w:gridSpan w:val="3"/>
+            <w:tcBorders>
+              <w:top w:color="ffffff" w:space="0" w:sz="6" w:val="single"/>
+              <w:left w:color="ffffff" w:space="0" w:sz="6" w:val="single"/>
+              <w:bottom w:color="ffffff" w:space="0" w:sz="6" w:val="single"/>
+              <w:right w:color="ffffff" w:space="0" w:sz="6" w:val="single"/>
+            </w:tcBorders>
+            <w:shd w:fill="e5e5e5" w:val="clear"/>
+            <w:tcMar>
+              <w:top w:w="120.0" w:type="dxa"/>
+              <w:left w:w="120.0" w:type="dxa"/>
+              <w:bottom w:w="120.0" w:type="dxa"/>
+              <w:right w:w="120.0" w:type="dxa"/>
+            </w:tcMar>
+            <w:vAlign w:val="top"/>
+          </w:tcPr>
+          <w:p>
+            <w:pPr>
+              <w:keepNext w:val="0"/>
+              <w:keepLines w:val="0"/>
+              <w:pageBreakBefore w:val="0"/>
+              <w:widowControl w:val="1"/>
+              <w:pBdr>
+                <w:top w:color="auto" w:space="0" w:sz="0" w:val="none"/>
+                <w:left w:color="auto" w:space="0" w:sz="0" w:val="none"/>
+                <w:bottom w:color="auto" w:space="0" w:sz="0" w:val="none"/>
+                <w:right w:color="auto" w:space="0" w:sz="0" w:val="none"/>
+                <w:between w:color="auto" w:space="0" w:sz="0" w:val="none"/>
+              </w:pBdr>
+              <w:shd w:fill="auto" w:val="clear"/>
+              <w:spacing w:after="0" w:before="0" w:line="240" w:lineRule="auto"/>
+              <w:ind w:left="0" w:right="-161.99999999999932" w:firstLine="0"/>
+              <w:jc w:val="left"/>
+              <w:rPr>
+                <w:color w:val="000000"/>
+                <w:sz w:val="18"/>
+                <w:szCs w:val="18"/>
+              </w:rPr>
+            </w:pPr>
+            <w:r>
+              <w:rPr>
+                <w:color w:val="000000"/>
+                <w:sz w:val="18"/>
+                <w:szCs w:val="18"/>
+                <w:rtl w:val="0"/>
+              </w:rPr>
+              <w:t xml:space="preserve">Provide an additional option for appraisal report that uses the normal numbering (rather than single digit).</w:t>
             </w:r>
           </w:p>
         </w:tc>
@@ -6797,7 +7592,7 @@
                 <w:szCs w:val="18"/>
                 <w:rtl w:val="0"/>
               </w:rPr>
-              <w:t xml:space="preserve">An online publishing tool could simplify the task of publishing authorities online and make them more discoverable. Such a service could enable agencies to search within authorities that apply to them (i.e. their own FA and relevant GAs). A rich search would be able to display results at the class level and take advantage of full-text as well as content in index linked to elements.</w:t>
+              <w:t xml:space="preserve">An online publishing tool could simplify the task of publishing authorities online and make them more discoverable. Such a service could enable agencies to search within authorities that apply to them (i.e. their own FA and relevant GAs). A rich search could display results at the class level and take advantage of full-text content and indexes.</w:t>
             </w:r>
           </w:p>
           <w:p>
@@ -6818,7 +7613,7 @@
                 <w:szCs w:val="18"/>
                 <w:rtl w:val="0"/>
               </w:rPr>
-              <w:t xml:space="preserve">An online search and publication service could also improve machine readable access to XML authorities by providing APIs for integration and a Model Context Protocol (MCP) server to enable LLM tools to perform structured queries for relevant disposal classes. </w:t>
+              <w:t xml:space="preserve">An online search and publication service could improve machine readable access to XML authorities by providing APIs for integration and a Model Context Protocol (MCP) server to enable LLM tools to perform structured queries for relevant disposal classes. </w:t>
             </w:r>
           </w:p>
         </w:tc>
@@ -8000,7 +8795,7 @@
     <w:lvl w:ilvl="0">
       <w:start w:val="1"/>
       <w:numFmt w:val="bullet"/>
-      <w:lvlText w:val="●"/>
+      <w:lvlText w:val="-"/>
       <w:lvlJc w:val="left"/>
       <w:pPr>
         <w:ind w:left="720" w:hanging="360"/>
@@ -8012,7 +8807,7 @@
     <w:lvl w:ilvl="1">
       <w:start w:val="1"/>
       <w:numFmt w:val="bullet"/>
-      <w:lvlText w:val="○"/>
+      <w:lvlText w:val="-"/>
       <w:lvlJc w:val="left"/>
       <w:pPr>
         <w:ind w:left="1440" w:hanging="360"/>
@@ -8024,7 +8819,7 @@
     <w:lvl w:ilvl="2">
       <w:start w:val="1"/>
       <w:numFmt w:val="bullet"/>
-      <w:lvlText w:val="■"/>
+      <w:lvlText w:val="-"/>
       <w:lvlJc w:val="left"/>
       <w:pPr>
         <w:ind w:left="2160" w:hanging="360"/>
@@ -8036,7 +8831,7 @@
     <w:lvl w:ilvl="3">
       <w:start w:val="1"/>
       <w:numFmt w:val="bullet"/>
-      <w:lvlText w:val="●"/>
+      <w:lvlText w:val="-"/>
       <w:lvlJc w:val="left"/>
       <w:pPr>
         <w:ind w:left="2880" w:hanging="360"/>
@@ -8048,7 +8843,7 @@
     <w:lvl w:ilvl="4">
       <w:start w:val="1"/>
       <w:numFmt w:val="bullet"/>
-      <w:lvlText w:val="○"/>
+      <w:lvlText w:val="-"/>
       <w:lvlJc w:val="left"/>
       <w:pPr>
         <w:ind w:left="3600" w:hanging="360"/>
@@ -8060,7 +8855,7 @@
     <w:lvl w:ilvl="5">
       <w:start w:val="1"/>
       <w:numFmt w:val="bullet"/>
-      <w:lvlText w:val="■"/>
+      <w:lvlText w:val="-"/>
       <w:lvlJc w:val="left"/>
       <w:pPr>
         <w:ind w:left="4320" w:hanging="360"/>
@@ -8072,7 +8867,7 @@
     <w:lvl w:ilvl="6">
       <w:start w:val="1"/>
       <w:numFmt w:val="bullet"/>
-      <w:lvlText w:val="●"/>
+      <w:lvlText w:val="-"/>
       <w:lvlJc w:val="left"/>
       <w:pPr>
         <w:ind w:left="5040" w:hanging="360"/>
@@ -8084,7 +8879,7 @@
     <w:lvl w:ilvl="7">
       <w:start w:val="1"/>
       <w:numFmt w:val="bullet"/>
-      <w:lvlText w:val="○"/>
+      <w:lvlText w:val="-"/>
       <w:lvlJc w:val="left"/>
       <w:pPr>
         <w:ind w:left="5760" w:hanging="360"/>
@@ -8096,7 +8891,7 @@
     <w:lvl w:ilvl="8">
       <w:start w:val="1"/>
       <w:numFmt w:val="bullet"/>
-      <w:lvlText w:val="■"/>
+      <w:lvlText w:val="-"/>
       <w:lvlJc w:val="left"/>
       <w:pPr>
         <w:ind w:left="6480" w:hanging="360"/>
@@ -8547,6 +9342,116 @@
     </w:lvl>
   </w:abstractNum>
   <w:abstractNum w:abstractNumId="13">
+    <w:lvl w:ilvl="0">
+      <w:start w:val="1"/>
+      <w:numFmt w:val="bullet"/>
+      <w:lvlText w:val="●"/>
+      <w:lvlJc w:val="left"/>
+      <w:pPr>
+        <w:ind w:left="720" w:hanging="360"/>
+      </w:pPr>
+      <w:rPr>
+        <w:u w:val="none"/>
+      </w:rPr>
+    </w:lvl>
+    <w:lvl w:ilvl="1">
+      <w:start w:val="1"/>
+      <w:numFmt w:val="bullet"/>
+      <w:lvlText w:val="○"/>
+      <w:lvlJc w:val="left"/>
+      <w:pPr>
+        <w:ind w:left="1440" w:hanging="360"/>
+      </w:pPr>
+      <w:rPr>
+        <w:u w:val="none"/>
+      </w:rPr>
+    </w:lvl>
+    <w:lvl w:ilvl="2">
+      <w:start w:val="1"/>
+      <w:numFmt w:val="bullet"/>
+      <w:lvlText w:val="■"/>
+      <w:lvlJc w:val="left"/>
+      <w:pPr>
+        <w:ind w:left="2160" w:hanging="360"/>
+      </w:pPr>
+      <w:rPr>
+        <w:u w:val="none"/>
+      </w:rPr>
+    </w:lvl>
+    <w:lvl w:ilvl="3">
+      <w:start w:val="1"/>
+      <w:numFmt w:val="bullet"/>
+      <w:lvlText w:val="●"/>
+      <w:lvlJc w:val="left"/>
+      <w:pPr>
+        <w:ind w:left="2880" w:hanging="360"/>
+      </w:pPr>
+      <w:rPr>
+        <w:u w:val="none"/>
+      </w:rPr>
+    </w:lvl>
+    <w:lvl w:ilvl="4">
+      <w:start w:val="1"/>
+      <w:numFmt w:val="bullet"/>
+      <w:lvlText w:val="○"/>
+      <w:lvlJc w:val="left"/>
+      <w:pPr>
+        <w:ind w:left="3600" w:hanging="360"/>
+      </w:pPr>
+      <w:rPr>
+        <w:u w:val="none"/>
+      </w:rPr>
+    </w:lvl>
+    <w:lvl w:ilvl="5">
+      <w:start w:val="1"/>
+      <w:numFmt w:val="bullet"/>
+      <w:lvlText w:val="■"/>
+      <w:lvlJc w:val="left"/>
+      <w:pPr>
+        <w:ind w:left="4320" w:hanging="360"/>
+      </w:pPr>
+      <w:rPr>
+        <w:u w:val="none"/>
+      </w:rPr>
+    </w:lvl>
+    <w:lvl w:ilvl="6">
+      <w:start w:val="1"/>
+      <w:numFmt w:val="bullet"/>
+      <w:lvlText w:val="●"/>
+      <w:lvlJc w:val="left"/>
+      <w:pPr>
+        <w:ind w:left="5040" w:hanging="360"/>
+      </w:pPr>
+      <w:rPr>
+        <w:u w:val="none"/>
+      </w:rPr>
+    </w:lvl>
+    <w:lvl w:ilvl="7">
+      <w:start w:val="1"/>
+      <w:numFmt w:val="bullet"/>
+      <w:lvlText w:val="○"/>
+      <w:lvlJc w:val="left"/>
+      <w:pPr>
+        <w:ind w:left="5760" w:hanging="360"/>
+      </w:pPr>
+      <w:rPr>
+        <w:u w:val="none"/>
+      </w:rPr>
+    </w:lvl>
+    <w:lvl w:ilvl="8">
+      <w:start w:val="1"/>
+      <w:numFmt w:val="bullet"/>
+      <w:lvlText w:val="■"/>
+      <w:lvlJc w:val="left"/>
+      <w:pPr>
+        <w:ind w:left="6480" w:hanging="360"/>
+      </w:pPr>
+      <w:rPr>
+        <w:u w:val="none"/>
+      </w:rPr>
+    </w:lvl>
+  </w:abstractNum>
+  <w:abstractNum w:abstractNumId="14">
     <w:lvl w:ilvl="0">
       <w:start w:val="1"/>
       <w:numFmt w:val="bullet"/>
@@ -8694,6 +9599,9 @@
   </w:num>
   <w:num w:numId="13">
     <w:abstractNumId w:val="13"/>
+  </w:num>
+  <w:num w:numId="14">
+    <w:abstractNumId w:val="14"/>
   </w:num>
 </w:numbering>
 </file>

</xml_diff>